<commit_message>
update a use cases
</commit_message>
<xml_diff>
--- a/Use_cases.docx
+++ b/Use_cases.docx
@@ -283,6 +283,12 @@
               </w:rPr>
               <w:t>User</w:t>
             </w:r>
+            <w:r>
+              <w:rPr>
+                <w:lang w:val="is-IS"/>
+              </w:rPr>
+              <w:t>, database, server</w:t>
+            </w:r>
           </w:p>
         </w:tc>
       </w:tr>
@@ -820,6 +826,12 @@
                 <w:lang w:val="is-IS"/>
               </w:rPr>
               <w:t>User</w:t>
+            </w:r>
+            <w:r>
+              <w:rPr>
+                <w:lang w:val="is-IS"/>
+              </w:rPr>
+              <w:t>, database, server</w:t>
             </w:r>
           </w:p>
         </w:tc>
@@ -1350,6 +1362,9 @@
           </w:tcPr>
           <w:p>
             <w:pPr>
+              <w:tabs>
+                <w:tab w:val="left" w:pos="1609"/>
+              </w:tabs>
               <w:rPr>
                 <w:lang w:val="is-IS"/>
               </w:rPr>
@@ -1359,6 +1374,12 @@
                 <w:lang w:val="is-IS"/>
               </w:rPr>
               <w:t>User</w:t>
+            </w:r>
+            <w:r>
+              <w:rPr>
+                <w:lang w:val="is-IS"/>
+              </w:rPr>
+              <w:t>, database, server</w:t>
             </w:r>
           </w:p>
         </w:tc>
@@ -1859,6 +1880,12 @@
               </w:rPr>
               <w:t>User</w:t>
             </w:r>
+            <w:r>
+              <w:rPr>
+                <w:lang w:val="is-IS"/>
+              </w:rPr>
+              <w:t>, database, server</w:t>
+            </w:r>
           </w:p>
         </w:tc>
       </w:tr>
@@ -2354,6 +2381,12 @@
               </w:rPr>
               <w:t>User</w:t>
             </w:r>
+            <w:r>
+              <w:rPr>
+                <w:lang w:val="is-IS"/>
+              </w:rPr>
+              <w:t>, database, server</w:t>
+            </w:r>
           </w:p>
         </w:tc>
       </w:tr>
@@ -2862,6 +2895,12 @@
                 <w:lang w:val="is-IS"/>
               </w:rPr>
               <w:t>User</w:t>
+            </w:r>
+            <w:r>
+              <w:rPr>
+                <w:lang w:val="is-IS"/>
+              </w:rPr>
+              <w:t>, database, server</w:t>
             </w:r>
           </w:p>
         </w:tc>
@@ -3419,6 +3458,24 @@
               </w:rPr>
               <w:t>User</w:t>
             </w:r>
+            <w:r>
+              <w:rPr>
+                <w:lang w:val="is-IS"/>
+              </w:rPr>
+              <w:t xml:space="preserve">, </w:t>
+            </w:r>
+            <w:r>
+              <w:rPr>
+                <w:lang w:val="is-IS"/>
+              </w:rPr>
+              <w:t xml:space="preserve">database, server, </w:t>
+            </w:r>
+            <w:r>
+              <w:rPr>
+                <w:lang w:val="is-IS"/>
+              </w:rPr>
+              <w:t>email service</w:t>
+            </w:r>
           </w:p>
         </w:tc>
       </w:tr>
@@ -3915,6 +3972,12 @@
                 <w:lang w:val="is-IS"/>
               </w:rPr>
               <w:t>User</w:t>
+            </w:r>
+            <w:r>
+              <w:rPr>
+                <w:lang w:val="is-IS"/>
+              </w:rPr>
+              <w:t>, database, server</w:t>
             </w:r>
           </w:p>
         </w:tc>
@@ -4937,6 +5000,24 @@
               </w:rPr>
               <w:t>User</w:t>
             </w:r>
+            <w:r>
+              <w:rPr>
+                <w:lang w:val="is-IS"/>
+              </w:rPr>
+              <w:t>,</w:t>
+            </w:r>
+            <w:r>
+              <w:rPr>
+                <w:lang w:val="is-IS"/>
+              </w:rPr>
+              <w:t xml:space="preserve"> database, server,</w:t>
+            </w:r>
+            <w:r>
+              <w:rPr>
+                <w:lang w:val="is-IS"/>
+              </w:rPr>
+              <w:t xml:space="preserve"> payment service</w:t>
+            </w:r>
           </w:p>
         </w:tc>
       </w:tr>
@@ -5500,6 +5581,12 @@
               </w:rPr>
               <w:t>User</w:t>
             </w:r>
+            <w:r>
+              <w:rPr>
+                <w:lang w:val="is-IS"/>
+              </w:rPr>
+              <w:t>, server</w:t>
+            </w:r>
           </w:p>
         </w:tc>
       </w:tr>
@@ -6008,6 +6095,24 @@
                 <w:lang w:val="is-IS"/>
               </w:rPr>
               <w:t>User</w:t>
+            </w:r>
+            <w:r>
+              <w:rPr>
+                <w:lang w:val="is-IS"/>
+              </w:rPr>
+              <w:t>,</w:t>
+            </w:r>
+            <w:r>
+              <w:rPr>
+                <w:lang w:val="is-IS"/>
+              </w:rPr>
+              <w:t xml:space="preserve"> database, server,</w:t>
+            </w:r>
+            <w:r>
+              <w:rPr>
+                <w:lang w:val="is-IS"/>
+              </w:rPr>
+              <w:t xml:space="preserve"> payment service</w:t>
             </w:r>
           </w:p>
         </w:tc>

</xml_diff>